<commit_message>
all the documentation so far
i sorted the documentation into folders and added a few documents i have
written, i also put the database document into the template
</commit_message>
<xml_diff>
--- a/assets/Documentation/Documentation Template.docx
+++ b/assets/Documentation/Documentation Template.docx
@@ -1,6 +1,6 @@
 
 <file path=word/document.xml><?xml version="1.0" encoding="utf-8"?>
-<w:document xmlns:wpc="http://schemas.microsoft.com/office/word/2010/wordprocessingCanvas" xmlns:mo="http://schemas.microsoft.com/office/mac/office/2008/main" xmlns:mc="http://schemas.openxmlformats.org/markup-compatibility/2006" xmlns:mv="urn:schemas-microsoft-com:mac:vml" xmlns:o="urn:schemas-microsoft-com:office:office" xmlns:r="http://schemas.openxmlformats.org/officeDocument/2006/relationships" xmlns:m="http://schemas.openxmlformats.org/officeDocument/2006/math" xmlns:v="urn:schemas-microsoft-com:vml" xmlns:wp14="http://schemas.microsoft.com/office/word/2010/wordprocessingDrawing" xmlns:wp="http://schemas.openxmlformats.org/drawingml/2006/wordprocessingDrawing" xmlns:w10="urn:schemas-microsoft-com:office:word" xmlns:w="http://schemas.openxmlformats.org/wordprocessingml/2006/main" xmlns:w14="http://schemas.microsoft.com/office/word/2010/wordml" xmlns:wpg="http://schemas.microsoft.com/office/word/2010/wordprocessingGroup" xmlns:wpi="http://schemas.microsoft.com/office/word/2010/wordprocessingInk" xmlns:wne="http://schemas.microsoft.com/office/word/2006/wordml" xmlns:wps="http://schemas.microsoft.com/office/word/2010/wordprocessingShape" mc:Ignorable="w14 wp14">
+<w:document xmlns:wpc="http://schemas.microsoft.com/office/word/2010/wordprocessingCanvas" xmlns:mc="http://schemas.openxmlformats.org/markup-compatibility/2006" xmlns:o="urn:schemas-microsoft-com:office:office" xmlns:r="http://schemas.openxmlformats.org/officeDocument/2006/relationships" xmlns:m="http://schemas.openxmlformats.org/officeDocument/2006/math" xmlns:v="urn:schemas-microsoft-com:vml" xmlns:wp14="http://schemas.microsoft.com/office/word/2010/wordprocessingDrawing" xmlns:wp="http://schemas.openxmlformats.org/drawingml/2006/wordprocessingDrawing" xmlns:w10="urn:schemas-microsoft-com:office:word" xmlns:w="http://schemas.openxmlformats.org/wordprocessingml/2006/main" xmlns:w14="http://schemas.microsoft.com/office/word/2010/wordml" xmlns:wpg="http://schemas.microsoft.com/office/word/2010/wordprocessingGroup" xmlns:wpi="http://schemas.microsoft.com/office/word/2010/wordprocessingInk" xmlns:wne="http://schemas.microsoft.com/office/word/2006/wordml" xmlns:wps="http://schemas.microsoft.com/office/word/2010/wordprocessingShape" mc:Ignorable="w14 wp14">
   <w:body>
     <w:p/>
     <w:p/>
@@ -86,7 +86,7 @@
           <w:sz w:val="56"/>
           <w:szCs w:val="56"/>
         </w:rPr>
-        <w:t>Design and Requirements</w:t>
+        <w:t>Database</w:t>
       </w:r>
     </w:p>
     <w:p>
@@ -121,231 +121,238 @@
         <w:jc w:val="center"/>
       </w:pPr>
       <w:r>
-        <w:t>Christopher Kelly (ck350)</w:t>
-      </w:r>
-    </w:p>
-    <w:p>
-      <w:pPr>
-        <w:tabs>
-          <w:tab w:val="left" w:pos="4667"/>
-        </w:tabs>
-      </w:pPr>
-    </w:p>
-    <w:p>
-      <w:pPr>
-        <w:tabs>
-          <w:tab w:val="left" w:pos="4667"/>
-        </w:tabs>
-      </w:pPr>
-    </w:p>
-    <w:p>
-      <w:pPr>
-        <w:tabs>
-          <w:tab w:val="left" w:pos="4667"/>
-        </w:tabs>
-      </w:pPr>
-    </w:p>
-    <w:p>
-      <w:pPr>
-        <w:tabs>
-          <w:tab w:val="left" w:pos="4667"/>
-        </w:tabs>
-      </w:pPr>
-    </w:p>
-    <w:p>
-      <w:pPr>
-        <w:tabs>
-          <w:tab w:val="left" w:pos="4667"/>
-        </w:tabs>
-      </w:pPr>
-    </w:p>
-    <w:p>
-      <w:pPr>
-        <w:tabs>
-          <w:tab w:val="left" w:pos="4667"/>
-        </w:tabs>
-      </w:pPr>
-    </w:p>
-    <w:p>
-      <w:pPr>
-        <w:tabs>
-          <w:tab w:val="left" w:pos="4667"/>
-        </w:tabs>
-      </w:pPr>
-    </w:p>
-    <w:p>
-      <w:pPr>
-        <w:tabs>
-          <w:tab w:val="left" w:pos="4667"/>
-        </w:tabs>
-      </w:pPr>
-    </w:p>
-    <w:p>
-      <w:pPr>
-        <w:tabs>
-          <w:tab w:val="left" w:pos="4667"/>
-        </w:tabs>
-      </w:pPr>
-    </w:p>
-    <w:p>
-      <w:pPr>
-        <w:tabs>
-          <w:tab w:val="left" w:pos="4667"/>
-        </w:tabs>
-      </w:pPr>
-    </w:p>
-    <w:p>
-      <w:pPr>
-        <w:tabs>
-          <w:tab w:val="left" w:pos="4667"/>
-        </w:tabs>
-      </w:pPr>
-    </w:p>
-    <w:p>
-      <w:pPr>
-        <w:tabs>
-          <w:tab w:val="left" w:pos="4667"/>
-        </w:tabs>
-      </w:pPr>
-    </w:p>
-    <w:p>
-      <w:pPr>
-        <w:tabs>
-          <w:tab w:val="left" w:pos="4667"/>
-        </w:tabs>
-      </w:pPr>
-    </w:p>
-    <w:p>
-      <w:pPr>
-        <w:tabs>
-          <w:tab w:val="left" w:pos="4667"/>
-        </w:tabs>
-      </w:pPr>
-    </w:p>
-    <w:p>
-      <w:pPr>
-        <w:tabs>
-          <w:tab w:val="left" w:pos="4667"/>
-        </w:tabs>
-      </w:pPr>
-    </w:p>
-    <w:p>
-      <w:pPr>
-        <w:tabs>
-          <w:tab w:val="left" w:pos="4667"/>
-        </w:tabs>
-      </w:pPr>
-    </w:p>
-    <w:p>
-      <w:pPr>
-        <w:tabs>
-          <w:tab w:val="left" w:pos="4667"/>
-        </w:tabs>
-      </w:pPr>
-    </w:p>
-    <w:p>
-      <w:pPr>
-        <w:tabs>
-          <w:tab w:val="left" w:pos="4667"/>
-        </w:tabs>
-      </w:pPr>
-    </w:p>
-    <w:p>
-      <w:pPr>
-        <w:tabs>
-          <w:tab w:val="left" w:pos="4667"/>
-        </w:tabs>
-      </w:pPr>
-    </w:p>
-    <w:p>
-      <w:pPr>
-        <w:tabs>
-          <w:tab w:val="left" w:pos="4667"/>
-        </w:tabs>
-      </w:pPr>
-    </w:p>
-    <w:p>
-      <w:pPr>
-        <w:tabs>
-          <w:tab w:val="left" w:pos="4667"/>
-        </w:tabs>
-      </w:pPr>
-    </w:p>
-    <w:p>
-      <w:pPr>
-        <w:tabs>
-          <w:tab w:val="left" w:pos="4667"/>
-        </w:tabs>
-      </w:pPr>
-    </w:p>
-    <w:p>
-      <w:pPr>
-        <w:tabs>
-          <w:tab w:val="left" w:pos="4667"/>
-        </w:tabs>
-      </w:pPr>
-    </w:p>
-    <w:p>
-      <w:pPr>
-        <w:tabs>
-          <w:tab w:val="left" w:pos="4667"/>
-        </w:tabs>
-      </w:pPr>
-    </w:p>
-    <w:p>
-      <w:pPr>
-        <w:tabs>
-          <w:tab w:val="left" w:pos="4667"/>
-        </w:tabs>
-      </w:pPr>
-    </w:p>
-    <w:p>
-      <w:pPr>
-        <w:tabs>
-          <w:tab w:val="left" w:pos="4667"/>
-        </w:tabs>
-      </w:pPr>
-    </w:p>
-    <w:p>
-      <w:pPr>
-        <w:tabs>
-          <w:tab w:val="left" w:pos="4667"/>
-        </w:tabs>
-      </w:pPr>
-    </w:p>
-    <w:p>
-      <w:pPr>
-        <w:tabs>
-          <w:tab w:val="left" w:pos="4667"/>
-        </w:tabs>
-      </w:pPr>
-    </w:p>
-    <w:p>
-      <w:pPr>
-        <w:tabs>
-          <w:tab w:val="left" w:pos="4667"/>
-        </w:tabs>
-      </w:pPr>
-    </w:p>
-    <w:p>
-      <w:pPr>
-        <w:tabs>
-          <w:tab w:val="left" w:pos="4667"/>
-        </w:tabs>
-      </w:pPr>
-    </w:p>
-    <w:p>
-      <w:pPr>
-        <w:tabs>
-          <w:tab w:val="left" w:pos="4667"/>
-        </w:tabs>
-      </w:pPr>
-    </w:p>
-    <w:p>
-      <w:pPr>
-        <w:tabs>
-          <w:tab w:val="left" w:pos="4667"/>
-        </w:tabs>
+        <w:t xml:space="preserve">Anthony Norwood </w:t>
+      </w:r>
+      <w:r>
+        <w:t>(</w:t>
+      </w:r>
+      <w:r>
+        <w:t>an-something</w:t>
+      </w:r>
+      <w:r>
+        <w:t>)</w:t>
+      </w:r>
+    </w:p>
+    <w:p>
+      <w:pPr>
+        <w:tabs>
+          <w:tab w:val="left" w:pos="4667"/>
+        </w:tabs>
+      </w:pPr>
+    </w:p>
+    <w:p>
+      <w:pPr>
+        <w:tabs>
+          <w:tab w:val="left" w:pos="4667"/>
+        </w:tabs>
+      </w:pPr>
+    </w:p>
+    <w:p>
+      <w:pPr>
+        <w:tabs>
+          <w:tab w:val="left" w:pos="4667"/>
+        </w:tabs>
+      </w:pPr>
+    </w:p>
+    <w:p>
+      <w:pPr>
+        <w:tabs>
+          <w:tab w:val="left" w:pos="4667"/>
+        </w:tabs>
+      </w:pPr>
+    </w:p>
+    <w:p>
+      <w:pPr>
+        <w:tabs>
+          <w:tab w:val="left" w:pos="4667"/>
+        </w:tabs>
+      </w:pPr>
+    </w:p>
+    <w:p>
+      <w:pPr>
+        <w:tabs>
+          <w:tab w:val="left" w:pos="4667"/>
+        </w:tabs>
+      </w:pPr>
+    </w:p>
+    <w:p>
+      <w:pPr>
+        <w:tabs>
+          <w:tab w:val="left" w:pos="4667"/>
+        </w:tabs>
+      </w:pPr>
+    </w:p>
+    <w:p>
+      <w:pPr>
+        <w:tabs>
+          <w:tab w:val="left" w:pos="4667"/>
+        </w:tabs>
+      </w:pPr>
+    </w:p>
+    <w:p>
+      <w:pPr>
+        <w:tabs>
+          <w:tab w:val="left" w:pos="4667"/>
+        </w:tabs>
+      </w:pPr>
+    </w:p>
+    <w:p>
+      <w:pPr>
+        <w:tabs>
+          <w:tab w:val="left" w:pos="4667"/>
+        </w:tabs>
+      </w:pPr>
+    </w:p>
+    <w:p>
+      <w:pPr>
+        <w:tabs>
+          <w:tab w:val="left" w:pos="4667"/>
+        </w:tabs>
+      </w:pPr>
+    </w:p>
+    <w:p>
+      <w:pPr>
+        <w:tabs>
+          <w:tab w:val="left" w:pos="4667"/>
+        </w:tabs>
+      </w:pPr>
+    </w:p>
+    <w:p>
+      <w:pPr>
+        <w:tabs>
+          <w:tab w:val="left" w:pos="4667"/>
+        </w:tabs>
+      </w:pPr>
+    </w:p>
+    <w:p>
+      <w:pPr>
+        <w:tabs>
+          <w:tab w:val="left" w:pos="4667"/>
+        </w:tabs>
+      </w:pPr>
+    </w:p>
+    <w:p>
+      <w:pPr>
+        <w:tabs>
+          <w:tab w:val="left" w:pos="4667"/>
+        </w:tabs>
+      </w:pPr>
+    </w:p>
+    <w:p>
+      <w:pPr>
+        <w:tabs>
+          <w:tab w:val="left" w:pos="4667"/>
+        </w:tabs>
+      </w:pPr>
+    </w:p>
+    <w:p>
+      <w:pPr>
+        <w:tabs>
+          <w:tab w:val="left" w:pos="4667"/>
+        </w:tabs>
+      </w:pPr>
+    </w:p>
+    <w:p>
+      <w:pPr>
+        <w:tabs>
+          <w:tab w:val="left" w:pos="4667"/>
+        </w:tabs>
+      </w:pPr>
+    </w:p>
+    <w:p>
+      <w:pPr>
+        <w:tabs>
+          <w:tab w:val="left" w:pos="4667"/>
+        </w:tabs>
+      </w:pPr>
+    </w:p>
+    <w:p>
+      <w:pPr>
+        <w:tabs>
+          <w:tab w:val="left" w:pos="4667"/>
+        </w:tabs>
+      </w:pPr>
+    </w:p>
+    <w:p>
+      <w:pPr>
+        <w:tabs>
+          <w:tab w:val="left" w:pos="4667"/>
+        </w:tabs>
+      </w:pPr>
+    </w:p>
+    <w:p>
+      <w:pPr>
+        <w:tabs>
+          <w:tab w:val="left" w:pos="4667"/>
+        </w:tabs>
+      </w:pPr>
+    </w:p>
+    <w:p>
+      <w:pPr>
+        <w:tabs>
+          <w:tab w:val="left" w:pos="4667"/>
+        </w:tabs>
+      </w:pPr>
+    </w:p>
+    <w:p>
+      <w:pPr>
+        <w:tabs>
+          <w:tab w:val="left" w:pos="4667"/>
+        </w:tabs>
+      </w:pPr>
+    </w:p>
+    <w:p>
+      <w:pPr>
+        <w:tabs>
+          <w:tab w:val="left" w:pos="4667"/>
+        </w:tabs>
+      </w:pPr>
+    </w:p>
+    <w:p>
+      <w:pPr>
+        <w:tabs>
+          <w:tab w:val="left" w:pos="4667"/>
+        </w:tabs>
+      </w:pPr>
+    </w:p>
+    <w:p>
+      <w:pPr>
+        <w:tabs>
+          <w:tab w:val="left" w:pos="4667"/>
+        </w:tabs>
+      </w:pPr>
+    </w:p>
+    <w:p>
+      <w:pPr>
+        <w:tabs>
+          <w:tab w:val="left" w:pos="4667"/>
+        </w:tabs>
+      </w:pPr>
+    </w:p>
+    <w:p>
+      <w:pPr>
+        <w:tabs>
+          <w:tab w:val="left" w:pos="4667"/>
+        </w:tabs>
+      </w:pPr>
+    </w:p>
+    <w:p>
+      <w:pPr>
+        <w:tabs>
+          <w:tab w:val="left" w:pos="4667"/>
+        </w:tabs>
+      </w:pPr>
+    </w:p>
+    <w:p>
+      <w:pPr>
+        <w:tabs>
+          <w:tab w:val="left" w:pos="4667"/>
+        </w:tabs>
+      </w:pPr>
+    </w:p>
+    <w:p>
+      <w:pPr>
+        <w:pStyle w:val="TOCHeading"/>
       </w:pPr>
     </w:p>
     <w:p>
@@ -675,163 +682,354 @@
         <w:pStyle w:val="Heading1"/>
       </w:pPr>
       <w:bookmarkStart w:id="0" w:name="_Toc265242919"/>
-      <w:r>
+      <w:bookmarkStart w:id="1" w:name="_Toc412447368"/>
+      <w:r>
+        <w:lastRenderedPageBreak/>
         <w:t>1. Introduction</w:t>
       </w:r>
       <w:bookmarkEnd w:id="0"/>
-    </w:p>
-    <w:p>
-      <w:pPr>
-        <w:ind w:firstLine="720"/>
-      </w:pPr>
-      <w:r>
-        <w:t>As previously stated</w:t>
-      </w:r>
-      <w:r>
-        <w:t xml:space="preserve">, we chose to start the application from scratch. This means that we need to think about the design of the application and what we want the application to be able to do. </w:t>
-      </w:r>
-      <w:r>
-        <w:t>When starting the application from scratch, the first thing we aimed to do was to get the new application to mimic the old one exactly so we had a starting point. After this, then we could discuss what changes needed to be made and then program them in.</w:t>
+      <w:bookmarkEnd w:id="1"/>
+    </w:p>
+    <w:p>
+      <w:r>
+        <w:tab/>
+      </w:r>
+      <w:r>
+        <w:t>For the third iteration of the TaxiCloud Mobile Application, it was necessary to create a new database as the original TaxiCloud database was no longer available</w:t>
+      </w:r>
+      <w:r>
+        <w:t>.</w:t>
+      </w:r>
+    </w:p>
+    <w:p>
+      <w:pPr>
+        <w:pStyle w:val="Heading1"/>
+      </w:pPr>
+      <w:bookmarkStart w:id="2" w:name="_Toc265242920"/>
+      <w:bookmarkStart w:id="3" w:name="_Toc412447369"/>
+      <w:r>
+        <w:t>2</w:t>
+      </w:r>
+      <w:r>
+        <w:t xml:space="preserve">. </w:t>
+      </w:r>
+      <w:bookmarkEnd w:id="2"/>
+      <w:bookmarkEnd w:id="3"/>
+      <w:r>
+        <w:t>The Database</w:t>
+      </w:r>
+      <w:r>
+        <w:tab/>
+      </w:r>
+    </w:p>
+    <w:p>
+      <w:r>
+        <w:tab/>
+      </w:r>
+      <w:r>
+        <w:t>The decision was made to use the MySQL RDBMS, the same as the original database, and followed the same structure for the schema. MySQL is an open source database available under the GPL license. Having control of the database also allowed greater freedom to alter and manipulate the it to improve performance and efficiency.</w:t>
       </w:r>
     </w:p>
     <w:p/>
     <w:p>
+      <w:r>
+        <w:t>There are 12 tables in our database:</w:t>
+      </w:r>
+    </w:p>
+    <w:p>
+      <w:r>
+        <w:t>•</w:t>
+      </w:r>
+      <w:r>
+        <w:tab/>
+        <w:t>Users</w:t>
+      </w:r>
+    </w:p>
+    <w:p>
+      <w:r>
+        <w:t>•</w:t>
+      </w:r>
+      <w:r>
+        <w:tab/>
+        <w:t>User_Type</w:t>
+      </w:r>
+    </w:p>
+    <w:p>
+      <w:r>
+        <w:t>•</w:t>
+      </w:r>
+      <w:r>
+        <w:tab/>
+        <w:t>Driver</w:t>
+      </w:r>
+    </w:p>
+    <w:p>
+      <w:r>
+        <w:t>•</w:t>
+      </w:r>
+      <w:r>
+        <w:tab/>
+        <w:t>Calendar_Share</w:t>
+      </w:r>
+    </w:p>
+    <w:p>
+      <w:r>
+        <w:t>•</w:t>
+      </w:r>
+      <w:r>
+        <w:tab/>
+        <w:t>Holiday</w:t>
+      </w:r>
+    </w:p>
+    <w:p>
+      <w:r>
+        <w:t>•</w:t>
+      </w:r>
+      <w:r>
+        <w:tab/>
+        <w:t>Booking</w:t>
+      </w:r>
+    </w:p>
+    <w:p>
+      <w:r>
+        <w:t>•</w:t>
+      </w:r>
+      <w:r>
+        <w:tab/>
+        <w:t>Cost</w:t>
+      </w:r>
+    </w:p>
+    <w:p>
+      <w:r>
+        <w:t>•</w:t>
+      </w:r>
+      <w:r>
+        <w:tab/>
+        <w:t>Company</w:t>
+      </w:r>
+    </w:p>
+    <w:p>
+      <w:r>
+        <w:t>•</w:t>
+      </w:r>
+      <w:r>
+        <w:tab/>
+        <w:t>Address</w:t>
+      </w:r>
+    </w:p>
+    <w:p>
+      <w:r>
+        <w:t>•</w:t>
+      </w:r>
+      <w:r>
+        <w:tab/>
+        <w:t>Customer</w:t>
+      </w:r>
+    </w:p>
+    <w:p>
+      <w:r>
+        <w:t>•</w:t>
+      </w:r>
+      <w:r>
+        <w:tab/>
+        <w:t>Payment Method</w:t>
+      </w:r>
+    </w:p>
+    <w:p>
+      <w:r>
+        <w:t>•</w:t>
+      </w:r>
+      <w:r>
+        <w:tab/>
+        <w:t>Version</w:t>
+      </w:r>
+    </w:p>
+    <w:p/>
+    <w:p>
+      <w:r>
+        <w:t>A detailed breakdown of the columns is provided in the form of an EER Diagram in Appendix [Enter Appendix Number Here].</w:t>
+      </w:r>
+    </w:p>
+    <w:p/>
+    <w:p>
+      <w:r>
+        <w:t>The database was created using the software MySQLWorkbench, available from the MySQL website. It is, like the MySQL database, open source and available for use under a GPL License. It also uses a Graphical User Interface, which allowed the database to be created in a What-You-See-Is-What-You-Get format and reduced the amount of time required writing MySQL queries in order to create the database. It also provided a full creation script that could be entered directly onto the MySQL server to create the database in full. A copy of this script is included in Appendix [Enter Appendix Number Here].</w:t>
+      </w:r>
+    </w:p>
+    <w:p>
       <w:pPr>
         <w:pStyle w:val="Heading1"/>
       </w:pPr>
-      <w:bookmarkStart w:id="1" w:name="_Toc265242920"/>
-      <w:r>
-        <w:t>2</w:t>
-      </w:r>
-      <w:r>
-        <w:t xml:space="preserve">. </w:t>
-      </w:r>
-      <w:bookmarkEnd w:id="1"/>
-      <w:r>
-        <w:t>Layout/Design</w:t>
-      </w:r>
-    </w:p>
-    <w:p>
-      <w:pPr>
-        <w:ind w:firstLine="720"/>
-      </w:pPr>
-      <w:r>
-        <w:t>The first group did a good job in the layout of the application and thinking about what features they wanted the application to have. We decided to keep the layout of the application and do our best to duplicate the current features before moving on to our own list of requirements, with only some minor changes</w:t>
-      </w:r>
-    </w:p>
-    <w:p>
-      <w:pPr>
-        <w:ind w:firstLine="720"/>
-      </w:pPr>
-      <w:r>
-        <w:t xml:space="preserve">One of those minor changes would be the aesthetic design of the application. They chose a rather harsh background of </w:t>
-      </w:r>
-      <w:r>
-        <w:t>yellow, which</w:t>
-      </w:r>
-      <w:r>
-        <w:t xml:space="preserve"> would be too bright for a taxi driver using this application at </w:t>
-      </w:r>
-      <w:r>
-        <w:t>nighttime</w:t>
-      </w:r>
-      <w:r>
-        <w:t xml:space="preserve">. So, we will first change the colour to one less bright but this gave us another idea. We also had the idea of making two different </w:t>
-      </w:r>
-      <w:r>
-        <w:t>themes that</w:t>
-      </w:r>
-      <w:r>
-        <w:t xml:space="preserve"> can be toggled on and off: a Day Mode and a Night Mode.</w:t>
-      </w:r>
-    </w:p>
-    <w:p/>
-    <w:p>
-      <w:pPr>
-        <w:pStyle w:val="Heading1"/>
-      </w:pPr>
+      <w:bookmarkStart w:id="4" w:name="_Toc412447370"/>
       <w:r>
         <w:t>3</w:t>
       </w:r>
       <w:r>
-        <w:t>. Requirements/Features</w:t>
-      </w:r>
-    </w:p>
-    <w:p>
-      <w:pPr>
-        <w:pStyle w:val="Heading2"/>
-        <w:rPr>
-          <w:u w:val="single"/>
-        </w:rPr>
-      </w:pPr>
-      <w:r>
-        <w:rPr>
-          <w:u w:val="single"/>
-        </w:rPr>
-        <w:t>Requirements:</w:t>
-      </w:r>
-    </w:p>
-    <w:p>
-      <w:r>
-        <w:tab/>
-        <w:t>Here is a list of requirements the application must meet:</w:t>
-      </w:r>
-    </w:p>
-    <w:p/>
-    <w:p/>
-    <w:p>
-      <w:pPr>
-        <w:pStyle w:val="Heading2"/>
-        <w:rPr>
-          <w:u w:val="single"/>
-        </w:rPr>
-      </w:pPr>
-      <w:r>
-        <w:rPr>
-          <w:u w:val="single"/>
-        </w:rPr>
-        <w:t>Features:</w:t>
-      </w:r>
-    </w:p>
-    <w:p>
-      <w:r>
-        <w:tab/>
-        <w:t>Here is a list of features that we wish the application to have along side those that are required:</w:t>
-      </w:r>
-    </w:p>
-    <w:p>
-      <w:pPr>
-        <w:pStyle w:val="Heading1"/>
-      </w:pPr>
-      <w:r>
-        <w:t>4</w:t>
-      </w:r>
-      <w:r>
         <w:t>. Conclusion</w:t>
       </w:r>
+      <w:bookmarkEnd w:id="4"/>
     </w:p>
     <w:p/>
     <w:p/>
     <w:p/>
+    <w:p/>
     <w:p>
       <w:pPr>
         <w:pStyle w:val="Heading1"/>
       </w:pPr>
-      <w:bookmarkStart w:id="2" w:name="_Toc265242921"/>
-      <w:r>
-        <w:t>5</w:t>
-      </w:r>
-      <w:bookmarkStart w:id="3" w:name="_GoBack"/>
-      <w:bookmarkEnd w:id="3"/>
+      <w:bookmarkStart w:id="5" w:name="_Toc265242921"/>
+      <w:bookmarkStart w:id="6" w:name="_Toc412447371"/>
+      <w:r>
+        <w:lastRenderedPageBreak/>
+        <w:t>4</w:t>
+      </w:r>
       <w:r>
         <w:t>. Revision History</w:t>
       </w:r>
-      <w:bookmarkEnd w:id="2"/>
-    </w:p>
+      <w:bookmarkEnd w:id="5"/>
+      <w:bookmarkEnd w:id="6"/>
+    </w:p>
+    <w:p/>
+    <w:tbl>
+      <w:tblPr>
+        <w:tblW w:w="6379" w:type="dxa"/>
+        <w:tblInd w:w="108" w:type="dxa"/>
+        <w:tblBorders>
+          <w:top w:val="single" w:sz="4" w:space="0" w:color="auto"/>
+          <w:left w:val="single" w:sz="4" w:space="0" w:color="auto"/>
+          <w:bottom w:val="single" w:sz="4" w:space="0" w:color="auto"/>
+          <w:right w:val="single" w:sz="4" w:space="0" w:color="auto"/>
+          <w:insideH w:val="single" w:sz="4" w:space="0" w:color="auto"/>
+          <w:insideV w:val="single" w:sz="4" w:space="0" w:color="auto"/>
+        </w:tblBorders>
+        <w:tblLook w:val="0000" w:firstRow="0" w:lastRow="0" w:firstColumn="0" w:lastColumn="0" w:noHBand="0" w:noVBand="0"/>
+      </w:tblPr>
+      <w:tblGrid>
+        <w:gridCol w:w="2127"/>
+        <w:gridCol w:w="1936"/>
+        <w:gridCol w:w="2316"/>
+      </w:tblGrid>
+      <w:tr>
+        <w:trPr>
+          <w:trHeight w:val="240"/>
+        </w:trPr>
+        <w:tc>
+          <w:tcPr>
+            <w:tcW w:w="2127" w:type="dxa"/>
+          </w:tcPr>
+          <w:p>
+            <w:r>
+              <w:t>Name</w:t>
+            </w:r>
+          </w:p>
+        </w:tc>
+        <w:tc>
+          <w:tcPr>
+            <w:tcW w:w="1936" w:type="dxa"/>
+          </w:tcPr>
+          <w:p>
+            <w:r>
+              <w:t>Date</w:t>
+            </w:r>
+          </w:p>
+        </w:tc>
+        <w:tc>
+          <w:tcPr>
+            <w:tcW w:w="2316" w:type="dxa"/>
+          </w:tcPr>
+          <w:p>
+            <w:r>
+              <w:t>Reason</w:t>
+            </w:r>
+          </w:p>
+        </w:tc>
+      </w:tr>
+      <w:tr>
+        <w:trPr>
+          <w:trHeight w:val="302"/>
+        </w:trPr>
+        <w:tc>
+          <w:tcPr>
+            <w:tcW w:w="2127" w:type="dxa"/>
+          </w:tcPr>
+          <w:p>
+            <w:r>
+              <w:t>Anthony Norwood</w:t>
+            </w:r>
+          </w:p>
+        </w:tc>
+        <w:tc>
+          <w:tcPr>
+            <w:tcW w:w="1936" w:type="dxa"/>
+          </w:tcPr>
+          <w:p>
+            <w:r>
+              <w:t>21</w:t>
+            </w:r>
+            <w:r>
+              <w:t>/02</w:t>
+            </w:r>
+            <w:r>
+              <w:t>/15</w:t>
+            </w:r>
+          </w:p>
+        </w:tc>
+        <w:tc>
+          <w:tcPr>
+            <w:tcW w:w="2316" w:type="dxa"/>
+          </w:tcPr>
+          <w:p>
+            <w:r>
+              <w:t>Document Creation</w:t>
+            </w:r>
+          </w:p>
+        </w:tc>
+      </w:tr>
+      <w:tr>
+        <w:trPr>
+          <w:trHeight w:val="302"/>
+        </w:trPr>
+        <w:tc>
+          <w:tcPr>
+            <w:tcW w:w="2127" w:type="dxa"/>
+          </w:tcPr>
+          <w:p/>
+          <w:p>
+            <w:r>
+              <w:t>Christopher Kelly</w:t>
+            </w:r>
+          </w:p>
+        </w:tc>
+        <w:tc>
+          <w:tcPr>
+            <w:tcW w:w="1936" w:type="dxa"/>
+          </w:tcPr>
+          <w:p/>
+          <w:p>
+            <w:bookmarkStart w:id="7" w:name="_GoBack"/>
+            <w:bookmarkEnd w:id="7"/>
+            <w:r>
+              <w:t>22/02/15</w:t>
+            </w:r>
+          </w:p>
+        </w:tc>
+        <w:tc>
+          <w:tcPr>
+            <w:tcW w:w="2316" w:type="dxa"/>
+          </w:tcPr>
+          <w:p>
+            <w:r>
+              <w:t>Proof read, entered document into document template.</w:t>
+            </w:r>
+          </w:p>
+        </w:tc>
+      </w:tr>
+    </w:tbl>
+    <w:p/>
     <w:sectPr>
-      <w:headerReference w:type="even" r:id="rId8"/>
-      <w:headerReference w:type="default" r:id="rId9"/>
-      <w:footerReference w:type="default" r:id="rId10"/>
+      <w:headerReference w:type="even" r:id="rId9"/>
+      <w:headerReference w:type="default" r:id="rId10"/>
+      <w:footerReference w:type="default" r:id="rId11"/>
       <w:pgSz w:w="11900" w:h="16840"/>
       <w:pgMar w:top="1440" w:right="1800" w:bottom="1440" w:left="1800" w:header="708" w:footer="708" w:gutter="0"/>
       <w:cols w:space="708"/>
@@ -842,7 +1040,7 @@
 </file>
 
 <file path=word/endnotes.xml><?xml version="1.0" encoding="utf-8"?>
-<w:endnotes xmlns:wpc="http://schemas.microsoft.com/office/word/2010/wordprocessingCanvas" xmlns:mo="http://schemas.microsoft.com/office/mac/office/2008/main" xmlns:mc="http://schemas.openxmlformats.org/markup-compatibility/2006" xmlns:mv="urn:schemas-microsoft-com:mac:vml" xmlns:o="urn:schemas-microsoft-com:office:office" xmlns:r="http://schemas.openxmlformats.org/officeDocument/2006/relationships" xmlns:m="http://schemas.openxmlformats.org/officeDocument/2006/math" xmlns:v="urn:schemas-microsoft-com:vml" xmlns:wp14="http://schemas.microsoft.com/office/word/2010/wordprocessingDrawing" xmlns:wp="http://schemas.openxmlformats.org/drawingml/2006/wordprocessingDrawing" xmlns:w10="urn:schemas-microsoft-com:office:word" xmlns:w="http://schemas.openxmlformats.org/wordprocessingml/2006/main" xmlns:w14="http://schemas.microsoft.com/office/word/2010/wordml" xmlns:wpg="http://schemas.microsoft.com/office/word/2010/wordprocessingGroup" xmlns:wpi="http://schemas.microsoft.com/office/word/2010/wordprocessingInk" xmlns:wne="http://schemas.microsoft.com/office/word/2006/wordml" xmlns:wps="http://schemas.microsoft.com/office/word/2010/wordprocessingShape" mc:Ignorable="w14 wp14">
+<w:endnotes xmlns:wpc="http://schemas.microsoft.com/office/word/2010/wordprocessingCanvas" xmlns:mc="http://schemas.openxmlformats.org/markup-compatibility/2006" xmlns:o="urn:schemas-microsoft-com:office:office" xmlns:r="http://schemas.openxmlformats.org/officeDocument/2006/relationships" xmlns:m="http://schemas.openxmlformats.org/officeDocument/2006/math" xmlns:v="urn:schemas-microsoft-com:vml" xmlns:wp14="http://schemas.microsoft.com/office/word/2010/wordprocessingDrawing" xmlns:wp="http://schemas.openxmlformats.org/drawingml/2006/wordprocessingDrawing" xmlns:w10="urn:schemas-microsoft-com:office:word" xmlns:w="http://schemas.openxmlformats.org/wordprocessingml/2006/main" xmlns:w14="http://schemas.microsoft.com/office/word/2010/wordml" xmlns:wpg="http://schemas.microsoft.com/office/word/2010/wordprocessingGroup" xmlns:wpi="http://schemas.microsoft.com/office/word/2010/wordprocessingInk" xmlns:wne="http://schemas.microsoft.com/office/word/2006/wordml" xmlns:wps="http://schemas.microsoft.com/office/word/2010/wordprocessingShape" mc:Ignorable="w14 wp14">
   <w:endnote w:type="separator" w:id="-1">
     <w:p>
       <w:r>
@@ -861,7 +1059,7 @@
 </file>
 
 <file path=word/footer1.xml><?xml version="1.0" encoding="utf-8"?>
-<w:ftr xmlns:wpc="http://schemas.microsoft.com/office/word/2010/wordprocessingCanvas" xmlns:mo="http://schemas.microsoft.com/office/mac/office/2008/main" xmlns:mc="http://schemas.openxmlformats.org/markup-compatibility/2006" xmlns:mv="urn:schemas-microsoft-com:mac:vml" xmlns:o="urn:schemas-microsoft-com:office:office" xmlns:r="http://schemas.openxmlformats.org/officeDocument/2006/relationships" xmlns:m="http://schemas.openxmlformats.org/officeDocument/2006/math" xmlns:v="urn:schemas-microsoft-com:vml" xmlns:wp14="http://schemas.microsoft.com/office/word/2010/wordprocessingDrawing" xmlns:wp="http://schemas.openxmlformats.org/drawingml/2006/wordprocessingDrawing" xmlns:w10="urn:schemas-microsoft-com:office:word" xmlns:w="http://schemas.openxmlformats.org/wordprocessingml/2006/main" xmlns:w14="http://schemas.microsoft.com/office/word/2010/wordml" xmlns:wpg="http://schemas.microsoft.com/office/word/2010/wordprocessingGroup" xmlns:wpi="http://schemas.microsoft.com/office/word/2010/wordprocessingInk" xmlns:wne="http://schemas.microsoft.com/office/word/2006/wordml" xmlns:wps="http://schemas.microsoft.com/office/word/2010/wordprocessingShape" mc:Ignorable="w14 wp14">
+<w:ftr xmlns:wpc="http://schemas.microsoft.com/office/word/2010/wordprocessingCanvas" xmlns:mc="http://schemas.openxmlformats.org/markup-compatibility/2006" xmlns:o="urn:schemas-microsoft-com:office:office" xmlns:r="http://schemas.openxmlformats.org/officeDocument/2006/relationships" xmlns:m="http://schemas.openxmlformats.org/officeDocument/2006/math" xmlns:v="urn:schemas-microsoft-com:vml" xmlns:wp14="http://schemas.microsoft.com/office/word/2010/wordprocessingDrawing" xmlns:wp="http://schemas.openxmlformats.org/drawingml/2006/wordprocessingDrawing" xmlns:w10="urn:schemas-microsoft-com:office:word" xmlns:w="http://schemas.openxmlformats.org/wordprocessingml/2006/main" xmlns:w14="http://schemas.microsoft.com/office/word/2010/wordml" xmlns:wpg="http://schemas.microsoft.com/office/word/2010/wordprocessingGroup" xmlns:wpi="http://schemas.microsoft.com/office/word/2010/wordprocessingInk" xmlns:wne="http://schemas.microsoft.com/office/word/2006/wordml" xmlns:wps="http://schemas.microsoft.com/office/word/2010/wordprocessingShape" mc:Ignorable="w14 wp14">
   <w:p>
     <w:pPr>
       <w:pStyle w:val="Footer"/>
@@ -893,7 +1091,7 @@
         <w:rStyle w:val="PageNumber"/>
         <w:noProof/>
       </w:rPr>
-      <w:t>1</w:t>
+      <w:t>4</w:t>
     </w:r>
     <w:r>
       <w:rPr>
@@ -912,7 +1110,7 @@
 </file>
 
 <file path=word/footnotes.xml><?xml version="1.0" encoding="utf-8"?>
-<w:footnotes xmlns:wpc="http://schemas.microsoft.com/office/word/2010/wordprocessingCanvas" xmlns:mo="http://schemas.microsoft.com/office/mac/office/2008/main" xmlns:mc="http://schemas.openxmlformats.org/markup-compatibility/2006" xmlns:mv="urn:schemas-microsoft-com:mac:vml" xmlns:o="urn:schemas-microsoft-com:office:office" xmlns:r="http://schemas.openxmlformats.org/officeDocument/2006/relationships" xmlns:m="http://schemas.openxmlformats.org/officeDocument/2006/math" xmlns:v="urn:schemas-microsoft-com:vml" xmlns:wp14="http://schemas.microsoft.com/office/word/2010/wordprocessingDrawing" xmlns:wp="http://schemas.openxmlformats.org/drawingml/2006/wordprocessingDrawing" xmlns:w10="urn:schemas-microsoft-com:office:word" xmlns:w="http://schemas.openxmlformats.org/wordprocessingml/2006/main" xmlns:w14="http://schemas.microsoft.com/office/word/2010/wordml" xmlns:wpg="http://schemas.microsoft.com/office/word/2010/wordprocessingGroup" xmlns:wpi="http://schemas.microsoft.com/office/word/2010/wordprocessingInk" xmlns:wne="http://schemas.microsoft.com/office/word/2006/wordml" xmlns:wps="http://schemas.microsoft.com/office/word/2010/wordprocessingShape" mc:Ignorable="w14 wp14">
+<w:footnotes xmlns:wpc="http://schemas.microsoft.com/office/word/2010/wordprocessingCanvas" xmlns:mc="http://schemas.openxmlformats.org/markup-compatibility/2006" xmlns:o="urn:schemas-microsoft-com:office:office" xmlns:r="http://schemas.openxmlformats.org/officeDocument/2006/relationships" xmlns:m="http://schemas.openxmlformats.org/officeDocument/2006/math" xmlns:v="urn:schemas-microsoft-com:vml" xmlns:wp14="http://schemas.microsoft.com/office/word/2010/wordprocessingDrawing" xmlns:wp="http://schemas.openxmlformats.org/drawingml/2006/wordprocessingDrawing" xmlns:w10="urn:schemas-microsoft-com:office:word" xmlns:w="http://schemas.openxmlformats.org/wordprocessingml/2006/main" xmlns:w14="http://schemas.microsoft.com/office/word/2010/wordml" xmlns:wpg="http://schemas.microsoft.com/office/word/2010/wordprocessingGroup" xmlns:wpi="http://schemas.microsoft.com/office/word/2010/wordprocessingInk" xmlns:wne="http://schemas.microsoft.com/office/word/2006/wordml" xmlns:wps="http://schemas.microsoft.com/office/word/2010/wordprocessingShape" mc:Ignorable="w14 wp14">
   <w:footnote w:type="separator" w:id="-1">
     <w:p>
       <w:r>
@@ -931,7 +1129,7 @@
 </file>
 
 <file path=word/header1.xml><?xml version="1.0" encoding="utf-8"?>
-<w:hdr xmlns:wpc="http://schemas.microsoft.com/office/word/2010/wordprocessingCanvas" xmlns:mo="http://schemas.microsoft.com/office/mac/office/2008/main" xmlns:mc="http://schemas.openxmlformats.org/markup-compatibility/2006" xmlns:mv="urn:schemas-microsoft-com:mac:vml" xmlns:o="urn:schemas-microsoft-com:office:office" xmlns:r="http://schemas.openxmlformats.org/officeDocument/2006/relationships" xmlns:m="http://schemas.openxmlformats.org/officeDocument/2006/math" xmlns:v="urn:schemas-microsoft-com:vml" xmlns:wp14="http://schemas.microsoft.com/office/word/2010/wordprocessingDrawing" xmlns:wp="http://schemas.openxmlformats.org/drawingml/2006/wordprocessingDrawing" xmlns:w10="urn:schemas-microsoft-com:office:word" xmlns:w="http://schemas.openxmlformats.org/wordprocessingml/2006/main" xmlns:w14="http://schemas.microsoft.com/office/word/2010/wordml" xmlns:wpg="http://schemas.microsoft.com/office/word/2010/wordprocessingGroup" xmlns:wpi="http://schemas.microsoft.com/office/word/2010/wordprocessingInk" xmlns:wne="http://schemas.microsoft.com/office/word/2006/wordml" xmlns:wps="http://schemas.microsoft.com/office/word/2010/wordprocessingShape" mc:Ignorable="w14 wp14">
+<w:hdr xmlns:wpc="http://schemas.microsoft.com/office/word/2010/wordprocessingCanvas" xmlns:mc="http://schemas.openxmlformats.org/markup-compatibility/2006" xmlns:o="urn:schemas-microsoft-com:office:office" xmlns:r="http://schemas.openxmlformats.org/officeDocument/2006/relationships" xmlns:m="http://schemas.openxmlformats.org/officeDocument/2006/math" xmlns:v="urn:schemas-microsoft-com:vml" xmlns:wp14="http://schemas.microsoft.com/office/word/2010/wordprocessingDrawing" xmlns:wp="http://schemas.openxmlformats.org/drawingml/2006/wordprocessingDrawing" xmlns:w10="urn:schemas-microsoft-com:office:word" xmlns:w="http://schemas.openxmlformats.org/wordprocessingml/2006/main" xmlns:w14="http://schemas.microsoft.com/office/word/2010/wordml" xmlns:wpg="http://schemas.microsoft.com/office/word/2010/wordprocessingGroup" xmlns:wpi="http://schemas.microsoft.com/office/word/2010/wordprocessingInk" xmlns:wne="http://schemas.microsoft.com/office/word/2006/wordml" xmlns:wps="http://schemas.microsoft.com/office/word/2010/wordprocessingShape" mc:Ignorable="w14 wp14">
   <w:tbl>
     <w:tblPr>
       <w:tblW w:w="5000" w:type="pct"/>
@@ -1068,13 +1266,19 @@
 </file>
 
 <file path=word/header2.xml><?xml version="1.0" encoding="utf-8"?>
-<w:hdr xmlns:wpc="http://schemas.microsoft.com/office/word/2010/wordprocessingCanvas" xmlns:mo="http://schemas.microsoft.com/office/mac/office/2008/main" xmlns:mc="http://schemas.openxmlformats.org/markup-compatibility/2006" xmlns:mv="urn:schemas-microsoft-com:mac:vml" xmlns:o="urn:schemas-microsoft-com:office:office" xmlns:r="http://schemas.openxmlformats.org/officeDocument/2006/relationships" xmlns:m="http://schemas.openxmlformats.org/officeDocument/2006/math" xmlns:v="urn:schemas-microsoft-com:vml" xmlns:wp14="http://schemas.microsoft.com/office/word/2010/wordprocessingDrawing" xmlns:wp="http://schemas.openxmlformats.org/drawingml/2006/wordprocessingDrawing" xmlns:w10="urn:schemas-microsoft-com:office:word" xmlns:w="http://schemas.openxmlformats.org/wordprocessingml/2006/main" xmlns:w14="http://schemas.microsoft.com/office/word/2010/wordml" xmlns:wpg="http://schemas.microsoft.com/office/word/2010/wordprocessingGroup" xmlns:wpi="http://schemas.microsoft.com/office/word/2010/wordprocessingInk" xmlns:wne="http://schemas.microsoft.com/office/word/2006/wordml" xmlns:wps="http://schemas.microsoft.com/office/word/2010/wordprocessingShape" mc:Ignorable="w14 wp14">
+<w:hdr xmlns:wpc="http://schemas.microsoft.com/office/word/2010/wordprocessingCanvas" xmlns:mc="http://schemas.openxmlformats.org/markup-compatibility/2006" xmlns:o="urn:schemas-microsoft-com:office:office" xmlns:r="http://schemas.openxmlformats.org/officeDocument/2006/relationships" xmlns:m="http://schemas.openxmlformats.org/officeDocument/2006/math" xmlns:v="urn:schemas-microsoft-com:vml" xmlns:wp14="http://schemas.microsoft.com/office/word/2010/wordprocessingDrawing" xmlns:wp="http://schemas.openxmlformats.org/drawingml/2006/wordprocessingDrawing" xmlns:w10="urn:schemas-microsoft-com:office:word" xmlns:w="http://schemas.openxmlformats.org/wordprocessingml/2006/main" xmlns:w14="http://schemas.microsoft.com/office/word/2010/wordml" xmlns:wpg="http://schemas.microsoft.com/office/word/2010/wordprocessingGroup" xmlns:wpi="http://schemas.microsoft.com/office/word/2010/wordprocessingInk" xmlns:wne="http://schemas.microsoft.com/office/word/2006/wordml" xmlns:wps="http://schemas.microsoft.com/office/word/2010/wordprocessingShape" mc:Ignorable="w14 wp14">
   <w:p>
     <w:pPr>
       <w:pStyle w:val="Header"/>
     </w:pPr>
     <w:r>
-      <w:t>Taxi iPhone App</w:t>
+      <w:t xml:space="preserve">Taxi </w:t>
+    </w:r>
+    <w:r>
+      <w:t>Android</w:t>
+    </w:r>
+    <w:r>
+      <w:t xml:space="preserve"> App</w:t>
     </w:r>
     <w:r>
       <w:tab/>
@@ -1085,6 +1289,7 @@
     <w:r>
       <w:rPr>
         <w:noProof/>
+        <w:lang w:val="en-GB" w:eastAsia="en-GB"/>
       </w:rPr>
       <w:drawing>
         <wp:anchor distT="0" distB="0" distL="114300" distR="114300" simplePos="0" relativeHeight="251659264" behindDoc="1" locked="0" layoutInCell="1" allowOverlap="1" wp14:anchorId="70974A78" wp14:editId="7710D849">
@@ -1168,7 +1373,7 @@
 </file>
 
 <file path=word/numbering.xml><?xml version="1.0" encoding="utf-8"?>
-<w:numbering xmlns:wpc="http://schemas.microsoft.com/office/word/2010/wordprocessingCanvas" xmlns:mo="http://schemas.microsoft.com/office/mac/office/2008/main" xmlns:mc="http://schemas.openxmlformats.org/markup-compatibility/2006" xmlns:mv="urn:schemas-microsoft-com:mac:vml" xmlns:o="urn:schemas-microsoft-com:office:office" xmlns:r="http://schemas.openxmlformats.org/officeDocument/2006/relationships" xmlns:m="http://schemas.openxmlformats.org/officeDocument/2006/math" xmlns:v="urn:schemas-microsoft-com:vml" xmlns:wp14="http://schemas.microsoft.com/office/word/2010/wordprocessingDrawing" xmlns:wp="http://schemas.openxmlformats.org/drawingml/2006/wordprocessingDrawing" xmlns:w10="urn:schemas-microsoft-com:office:word" xmlns:w="http://schemas.openxmlformats.org/wordprocessingml/2006/main" xmlns:w14="http://schemas.microsoft.com/office/word/2010/wordml" xmlns:wpg="http://schemas.microsoft.com/office/word/2010/wordprocessingGroup" xmlns:wpi="http://schemas.microsoft.com/office/word/2010/wordprocessingInk" xmlns:wne="http://schemas.microsoft.com/office/word/2006/wordml" xmlns:wps="http://schemas.microsoft.com/office/word/2010/wordprocessingShape" mc:Ignorable="w14 wp14">
+<w:numbering xmlns:wpc="http://schemas.microsoft.com/office/word/2010/wordprocessingCanvas" xmlns:mc="http://schemas.openxmlformats.org/markup-compatibility/2006" xmlns:o="urn:schemas-microsoft-com:office:office" xmlns:r="http://schemas.openxmlformats.org/officeDocument/2006/relationships" xmlns:m="http://schemas.openxmlformats.org/officeDocument/2006/math" xmlns:v="urn:schemas-microsoft-com:vml" xmlns:wp14="http://schemas.microsoft.com/office/word/2010/wordprocessingDrawing" xmlns:wp="http://schemas.openxmlformats.org/drawingml/2006/wordprocessingDrawing" xmlns:w10="urn:schemas-microsoft-com:office:word" xmlns:w="http://schemas.openxmlformats.org/wordprocessingml/2006/main" xmlns:w14="http://schemas.microsoft.com/office/word/2010/wordml" xmlns:wpg="http://schemas.microsoft.com/office/word/2010/wordprocessingGroup" xmlns:wpi="http://schemas.microsoft.com/office/word/2010/wordprocessingInk" xmlns:wne="http://schemas.microsoft.com/office/word/2006/wordml" xmlns:wps="http://schemas.microsoft.com/office/word/2010/wordprocessingShape" mc:Ignorable="w14 wp14">
   <w:abstractNum w:abstractNumId="0">
     <w:nsid w:val="33230B72"/>
     <w:multiLevelType w:val="hybridMultilevel"/>
@@ -1277,7 +1482,7 @@
     </w:rPrDefault>
     <w:pPrDefault/>
   </w:docDefaults>
-  <w:latentStyles w:defLockedState="0" w:defUIPriority="99" w:defSemiHidden="1" w:defUnhideWhenUsed="1" w:defQFormat="0" w:count="276">
+  <w:latentStyles w:defLockedState="0" w:defUIPriority="99" w:defSemiHidden="1" w:defUnhideWhenUsed="1" w:defQFormat="0" w:count="267">
     <w:lsdException w:name="Normal" w:semiHidden="0" w:uiPriority="0" w:unhideWhenUsed="0" w:qFormat="1"/>
     <w:lsdException w:name="heading 1" w:semiHidden="0" w:uiPriority="9" w:unhideWhenUsed="0" w:qFormat="1"/>
     <w:lsdException w:name="heading 2" w:uiPriority="9" w:qFormat="1"/>
@@ -1767,11 +1972,41 @@
       <w:szCs w:val="26"/>
     </w:rPr>
   </w:style>
+  <w:style w:type="paragraph" w:styleId="TOCHeading">
+    <w:name w:val="TOC Heading"/>
+    <w:basedOn w:val="Heading1"/>
+    <w:next w:val="Normal"/>
+    <w:uiPriority w:val="39"/>
+    <w:unhideWhenUsed/>
+    <w:qFormat/>
+    <w:rsid w:val="006073D3"/>
+    <w:pPr>
+      <w:spacing w:line="276" w:lineRule="auto"/>
+      <w:outlineLvl w:val="9"/>
+    </w:pPr>
+    <w:rPr>
+      <w:color w:val="365F91" w:themeColor="accent1" w:themeShade="BF"/>
+      <w:sz w:val="28"/>
+      <w:szCs w:val="28"/>
+      <w:lang w:eastAsia="ja-JP"/>
+    </w:rPr>
+  </w:style>
+  <w:style w:type="character" w:styleId="Hyperlink">
+    <w:name w:val="Hyperlink"/>
+    <w:basedOn w:val="DefaultParagraphFont"/>
+    <w:uiPriority w:val="99"/>
+    <w:unhideWhenUsed/>
+    <w:rsid w:val="006073D3"/>
+    <w:rPr>
+      <w:color w:val="0000FF" w:themeColor="hyperlink"/>
+      <w:u w:val="single"/>
+    </w:rPr>
+  </w:style>
 </w:styles>
 </file>
 
 <file path=word/stylesWithEffects.xml><?xml version="1.0" encoding="utf-8"?>
-<w:styles xmlns:wpc="http://schemas.microsoft.com/office/word/2010/wordprocessingCanvas" xmlns:mo="http://schemas.microsoft.com/office/mac/office/2008/main" xmlns:mc="http://schemas.openxmlformats.org/markup-compatibility/2006" xmlns:mv="urn:schemas-microsoft-com:mac:vml" xmlns:o="urn:schemas-microsoft-com:office:office" xmlns:r="http://schemas.openxmlformats.org/officeDocument/2006/relationships" xmlns:m="http://schemas.openxmlformats.org/officeDocument/2006/math" xmlns:v="urn:schemas-microsoft-com:vml" xmlns:wp14="http://schemas.microsoft.com/office/word/2010/wordprocessingDrawing" xmlns:wp="http://schemas.openxmlformats.org/drawingml/2006/wordprocessingDrawing" xmlns:w10="urn:schemas-microsoft-com:office:word" xmlns:w="http://schemas.openxmlformats.org/wordprocessingml/2006/main" xmlns:w14="http://schemas.microsoft.com/office/word/2010/wordml" xmlns:wpg="http://schemas.microsoft.com/office/word/2010/wordprocessingGroup" xmlns:wpi="http://schemas.microsoft.com/office/word/2010/wordprocessingInk" xmlns:wne="http://schemas.microsoft.com/office/word/2006/wordml" xmlns:wps="http://schemas.microsoft.com/office/word/2010/wordprocessingShape" mc:Ignorable="w14 wp14">
+<w:styles xmlns:wpc="http://schemas.microsoft.com/office/word/2010/wordprocessingCanvas" xmlns:mc="http://schemas.openxmlformats.org/markup-compatibility/2006" xmlns:o="urn:schemas-microsoft-com:office:office" xmlns:r="http://schemas.openxmlformats.org/officeDocument/2006/relationships" xmlns:m="http://schemas.openxmlformats.org/officeDocument/2006/math" xmlns:v="urn:schemas-microsoft-com:vml" xmlns:wp14="http://schemas.microsoft.com/office/word/2010/wordprocessingDrawing" xmlns:wp="http://schemas.openxmlformats.org/drawingml/2006/wordprocessingDrawing" xmlns:w10="urn:schemas-microsoft-com:office:word" xmlns:w="http://schemas.openxmlformats.org/wordprocessingml/2006/main" xmlns:w14="http://schemas.microsoft.com/office/word/2010/wordml" xmlns:wpg="http://schemas.microsoft.com/office/word/2010/wordprocessingGroup" xmlns:wpi="http://schemas.microsoft.com/office/word/2010/wordprocessingInk" xmlns:wne="http://schemas.microsoft.com/office/word/2006/wordml" xmlns:wps="http://schemas.microsoft.com/office/word/2010/wordprocessingShape" mc:Ignorable="w14 wp14">
   <w:docDefaults>
     <w:rPrDefault>
       <w:rPr>
@@ -1783,7 +2018,7 @@
     </w:rPrDefault>
     <w:pPrDefault/>
   </w:docDefaults>
-  <w:latentStyles w:defLockedState="0" w:defUIPriority="99" w:defSemiHidden="1" w:defUnhideWhenUsed="1" w:defQFormat="0" w:count="276">
+  <w:latentStyles w:defLockedState="0" w:defUIPriority="99" w:defSemiHidden="1" w:defUnhideWhenUsed="1" w:defQFormat="0" w:count="267">
     <w:lsdException w:name="Normal" w:semiHidden="0" w:uiPriority="0" w:unhideWhenUsed="0" w:qFormat="1"/>
     <w:lsdException w:name="heading 1" w:semiHidden="0" w:uiPriority="9" w:unhideWhenUsed="0" w:qFormat="1"/>
     <w:lsdException w:name="heading 2" w:uiPriority="9" w:qFormat="1"/>
@@ -2273,11 +2508,41 @@
       <w:szCs w:val="26"/>
     </w:rPr>
   </w:style>
+  <w:style w:type="paragraph" w:styleId="TOCHeading">
+    <w:name w:val="TOC Heading"/>
+    <w:basedOn w:val="Heading1"/>
+    <w:next w:val="Normal"/>
+    <w:uiPriority w:val="39"/>
+    <w:unhideWhenUsed/>
+    <w:qFormat/>
+    <w:rsid w:val="006073D3"/>
+    <w:pPr>
+      <w:spacing w:line="276" w:lineRule="auto"/>
+      <w:outlineLvl w:val="9"/>
+    </w:pPr>
+    <w:rPr>
+      <w:color w:val="365F91" w:themeColor="accent1" w:themeShade="BF"/>
+      <w:sz w:val="28"/>
+      <w:szCs w:val="28"/>
+      <w:lang w:eastAsia="ja-JP"/>
+    </w:rPr>
+  </w:style>
+  <w:style w:type="character" w:styleId="Hyperlink">
+    <w:name w:val="Hyperlink"/>
+    <w:basedOn w:val="DefaultParagraphFont"/>
+    <w:uiPriority w:val="99"/>
+    <w:unhideWhenUsed/>
+    <w:rsid w:val="006073D3"/>
+    <w:rPr>
+      <w:color w:val="0000FF" w:themeColor="hyperlink"/>
+      <w:u w:val="single"/>
+    </w:rPr>
+  </w:style>
 </w:styles>
 </file>
 
 <file path=word/glossary/document.xml><?xml version="1.0" encoding="utf-8"?>
-<w:glossaryDocument xmlns:wpc="http://schemas.microsoft.com/office/word/2010/wordprocessingCanvas" xmlns:mo="http://schemas.microsoft.com/office/mac/office/2008/main" xmlns:mc="http://schemas.openxmlformats.org/markup-compatibility/2006" xmlns:mv="urn:schemas-microsoft-com:mac:vml" xmlns:o="urn:schemas-microsoft-com:office:office" xmlns:r="http://schemas.openxmlformats.org/officeDocument/2006/relationships" xmlns:m="http://schemas.openxmlformats.org/officeDocument/2006/math" xmlns:v="urn:schemas-microsoft-com:vml" xmlns:wp14="http://schemas.microsoft.com/office/word/2010/wordprocessingDrawing" xmlns:wp="http://schemas.openxmlformats.org/drawingml/2006/wordprocessingDrawing" xmlns:w10="urn:schemas-microsoft-com:office:word" xmlns:w="http://schemas.openxmlformats.org/wordprocessingml/2006/main" xmlns:w14="http://schemas.microsoft.com/office/word/2010/wordml" xmlns:wpg="http://schemas.microsoft.com/office/word/2010/wordprocessingGroup" xmlns:wpi="http://schemas.microsoft.com/office/word/2010/wordprocessingInk" xmlns:wne="http://schemas.microsoft.com/office/word/2006/wordml" xmlns:wps="http://schemas.microsoft.com/office/word/2010/wordprocessingShape" mc:Ignorable="w14 wp14">
+<w:glossaryDocument xmlns:wpc="http://schemas.microsoft.com/office/word/2010/wordprocessingCanvas" xmlns:mc="http://schemas.openxmlformats.org/markup-compatibility/2006" xmlns:o="urn:schemas-microsoft-com:office:office" xmlns:r="http://schemas.openxmlformats.org/officeDocument/2006/relationships" xmlns:m="http://schemas.openxmlformats.org/officeDocument/2006/math" xmlns:v="urn:schemas-microsoft-com:vml" xmlns:wp14="http://schemas.microsoft.com/office/word/2010/wordprocessingDrawing" xmlns:wp="http://schemas.openxmlformats.org/drawingml/2006/wordprocessingDrawing" xmlns:w10="urn:schemas-microsoft-com:office:word" xmlns:w="http://schemas.openxmlformats.org/wordprocessingml/2006/main" xmlns:w14="http://schemas.microsoft.com/office/word/2010/wordml" xmlns:wpg="http://schemas.microsoft.com/office/word/2010/wordprocessingGroup" xmlns:wpi="http://schemas.microsoft.com/office/word/2010/wordprocessingInk" xmlns:wne="http://schemas.microsoft.com/office/word/2006/wordml" xmlns:wps="http://schemas.microsoft.com/office/word/2010/wordprocessingShape" mc:Ignorable="w14 wp14">
   <w:docParts>
     <w:docPart>
       <w:docPartPr>
@@ -2319,38 +2584,41 @@
   <w:font w:name="Times New Roman">
     <w:panose1 w:val="02020603050405020304"/>
     <w:charset w:val="00"/>
-    <w:family w:val="auto"/>
+    <w:family w:val="roman"/>
     <w:pitch w:val="variable"/>
-    <w:sig w:usb0="E0002AEF" w:usb1="C0007841" w:usb2="00000009" w:usb3="00000000" w:csb0="000001FF" w:csb1="00000000"/>
+    <w:sig w:usb0="E0002AFF" w:usb1="C0007841" w:usb2="00000009" w:usb3="00000000" w:csb0="000001FF" w:csb1="00000000"/>
   </w:font>
   <w:font w:name="Cambria">
     <w:panose1 w:val="02040503050406030204"/>
     <w:charset w:val="00"/>
-    <w:family w:val="auto"/>
+    <w:family w:val="roman"/>
     <w:pitch w:val="variable"/>
     <w:sig w:usb0="E00002FF" w:usb1="400004FF" w:usb2="00000000" w:usb3="00000000" w:csb0="0000019F" w:csb1="00000000"/>
   </w:font>
-  <w:font w:name="ＭＳ 明朝">
-    <w:charset w:val="4E"/>
-    <w:family w:val="auto"/>
-    <w:pitch w:val="variable"/>
-    <w:sig w:usb0="00000001" w:usb1="08070000" w:usb2="00000010" w:usb3="00000000" w:csb0="00020000" w:csb1="00000000"/>
+  <w:font w:name="MS Mincho">
+    <w:altName w:val="ＭＳ 明朝"/>
+    <w:panose1 w:val="02020609040205080304"/>
+    <w:charset w:val="80"/>
+    <w:family w:val="modern"/>
+    <w:pitch w:val="fixed"/>
+    <w:sig w:usb0="E00002FF" w:usb1="6AC7FDFB" w:usb2="00000012" w:usb3="00000000" w:csb0="0002009F" w:csb1="00000000"/>
   </w:font>
   <w:font w:name="Calibri">
     <w:panose1 w:val="020F0502020204030204"/>
     <w:charset w:val="00"/>
-    <w:family w:val="auto"/>
+    <w:family w:val="swiss"/>
     <w:pitch w:val="variable"/>
     <w:sig w:usb0="E10002FF" w:usb1="4000ACFF" w:usb2="00000009" w:usb3="00000000" w:csb0="0000019F" w:csb1="00000000"/>
   </w:font>
-  <w:font w:name="ＭＳ ゴシック">
-    <w:charset w:val="4E"/>
-    <w:family w:val="auto"/>
-    <w:pitch w:val="variable"/>
-    <w:sig w:usb0="00000001" w:usb1="08070000" w:usb2="00000010" w:usb3="00000000" w:csb0="00020000" w:csb1="00000000"/>
+  <w:font w:name="MS Gothic">
+    <w:altName w:val="ＭＳ ゴシック"/>
+    <w:panose1 w:val="020B0609070205080204"/>
+    <w:charset w:val="80"/>
+    <w:family w:val="modern"/>
+    <w:pitch w:val="fixed"/>
+    <w:sig w:usb0="E00002FF" w:usb1="6AC7FDFB" w:usb2="00000012" w:usb3="00000000" w:csb0="0002009F" w:csb1="00000000"/>
   </w:font>
   <w:font w:name="Lucida Grande">
-    <w:panose1 w:val="020B0600040502020204"/>
     <w:charset w:val="00"/>
     <w:family w:val="auto"/>
     <w:pitch w:val="variable"/>
@@ -2358,17 +2626,11 @@
   </w:font>
   <w:font w:name="PMingLiU">
     <w:altName w:val="新細明體"/>
+    <w:panose1 w:val="02020500000000000000"/>
     <w:charset w:val="88"/>
     <w:family w:val="roman"/>
     <w:pitch w:val="variable"/>
     <w:sig w:usb0="A00002FF" w:usb1="28CFFCFA" w:usb2="00000016" w:usb3="00000000" w:csb0="00100001" w:csb1="00000000"/>
-  </w:font>
-  <w:font w:name="Arial">
-    <w:panose1 w:val="020B0604020202020204"/>
-    <w:charset w:val="00"/>
-    <w:family w:val="auto"/>
-    <w:pitch w:val="variable"/>
-    <w:sig w:usb0="E0002AFF" w:usb1="C0007843" w:usb2="00000009" w:usb3="00000000" w:csb0="000001FF" w:csb1="00000000"/>
   </w:font>
 </w:fonts>
 </file>
@@ -2424,7 +2686,7 @@
     </w:rPrDefault>
     <w:pPrDefault/>
   </w:docDefaults>
-  <w:latentStyles w:defLockedState="0" w:defUIPriority="99" w:defSemiHidden="1" w:defUnhideWhenUsed="1" w:defQFormat="0" w:count="276">
+  <w:latentStyles w:defLockedState="0" w:defUIPriority="99" w:defSemiHidden="1" w:defUnhideWhenUsed="1" w:defQFormat="0" w:count="267">
     <w:lsdException w:name="Normal" w:semiHidden="0" w:uiPriority="0" w:unhideWhenUsed="0" w:qFormat="1"/>
     <w:lsdException w:name="heading 1" w:semiHidden="0" w:uiPriority="9" w:unhideWhenUsed="0" w:qFormat="1"/>
     <w:lsdException w:name="heading 2" w:uiPriority="9" w:qFormat="1"/>
@@ -2630,7 +2892,7 @@
 </file>
 
 <file path=word/glossary/stylesWithEffects.xml><?xml version="1.0" encoding="utf-8"?>
-<w:styles xmlns:wpc="http://schemas.microsoft.com/office/word/2010/wordprocessingCanvas" xmlns:mo="http://schemas.microsoft.com/office/mac/office/2008/main" xmlns:mc="http://schemas.openxmlformats.org/markup-compatibility/2006" xmlns:mv="urn:schemas-microsoft-com:mac:vml" xmlns:o="urn:schemas-microsoft-com:office:office" xmlns:r="http://schemas.openxmlformats.org/officeDocument/2006/relationships" xmlns:m="http://schemas.openxmlformats.org/officeDocument/2006/math" xmlns:v="urn:schemas-microsoft-com:vml" xmlns:wp14="http://schemas.microsoft.com/office/word/2010/wordprocessingDrawing" xmlns:wp="http://schemas.openxmlformats.org/drawingml/2006/wordprocessingDrawing" xmlns:w10="urn:schemas-microsoft-com:office:word" xmlns:w="http://schemas.openxmlformats.org/wordprocessingml/2006/main" xmlns:w14="http://schemas.microsoft.com/office/word/2010/wordml" xmlns:wpg="http://schemas.microsoft.com/office/word/2010/wordprocessingGroup" xmlns:wpi="http://schemas.microsoft.com/office/word/2010/wordprocessingInk" xmlns:wne="http://schemas.microsoft.com/office/word/2006/wordml" xmlns:wps="http://schemas.microsoft.com/office/word/2010/wordprocessingShape" mc:Ignorable="w14 wp14">
+<w:styles xmlns:wpc="http://schemas.microsoft.com/office/word/2010/wordprocessingCanvas" xmlns:mc="http://schemas.openxmlformats.org/markup-compatibility/2006" xmlns:o="urn:schemas-microsoft-com:office:office" xmlns:r="http://schemas.openxmlformats.org/officeDocument/2006/relationships" xmlns:m="http://schemas.openxmlformats.org/officeDocument/2006/math" xmlns:v="urn:schemas-microsoft-com:vml" xmlns:wp14="http://schemas.microsoft.com/office/word/2010/wordprocessingDrawing" xmlns:wp="http://schemas.openxmlformats.org/drawingml/2006/wordprocessingDrawing" xmlns:w10="urn:schemas-microsoft-com:office:word" xmlns:w="http://schemas.openxmlformats.org/wordprocessingml/2006/main" xmlns:w14="http://schemas.microsoft.com/office/word/2010/wordml" xmlns:wpg="http://schemas.microsoft.com/office/word/2010/wordprocessingGroup" xmlns:wpi="http://schemas.microsoft.com/office/word/2010/wordprocessingInk" xmlns:wne="http://schemas.microsoft.com/office/word/2006/wordml" xmlns:wps="http://schemas.microsoft.com/office/word/2010/wordprocessingShape" mc:Ignorable="w14 wp14">
   <w:docDefaults>
     <w:rPrDefault>
       <w:rPr>
@@ -2642,7 +2904,7 @@
     </w:rPrDefault>
     <w:pPrDefault/>
   </w:docDefaults>
-  <w:latentStyles w:defLockedState="0" w:defUIPriority="99" w:defSemiHidden="1" w:defUnhideWhenUsed="1" w:defQFormat="0" w:count="276">
+  <w:latentStyles w:defLockedState="0" w:defUIPriority="99" w:defSemiHidden="1" w:defUnhideWhenUsed="1" w:defQFormat="0" w:count="267">
     <w:lsdException w:name="Normal" w:semiHidden="0" w:uiPriority="0" w:unhideWhenUsed="0" w:qFormat="1"/>
     <w:lsdException w:name="heading 1" w:semiHidden="0" w:uiPriority="9" w:unhideWhenUsed="0" w:qFormat="1"/>
     <w:lsdException w:name="heading 2" w:uiPriority="9" w:qFormat="1"/>
@@ -2850,7 +3112,6 @@
 <file path=word/glossary/webSettings.xml><?xml version="1.0" encoding="utf-8"?>
 <w:webSettings xmlns:mc="http://schemas.openxmlformats.org/markup-compatibility/2006" xmlns:r="http://schemas.openxmlformats.org/officeDocument/2006/relationships" xmlns:w="http://schemas.openxmlformats.org/wordprocessingml/2006/main" xmlns:w14="http://schemas.microsoft.com/office/word/2010/wordml" mc:Ignorable="w14">
   <w:allowPNG/>
-  <w:doNotSaveAsSingleFile/>
 </w:webSettings>
 </file>
 
@@ -3172,4 +3433,16 @@
   </a:objectDefaults>
   <a:extraClrSchemeLst/>
 </a:theme>
+</file>
+
+<file path=customXml/item1.xml><?xml version="1.0" encoding="utf-8"?>
+<b:Sources xmlns:b="http://schemas.openxmlformats.org/officeDocument/2006/bibliography" xmlns="http://schemas.openxmlformats.org/officeDocument/2006/bibliography" SelectedStyle="\APA.XSL" StyleName="APA"/>
+</file>
+
+<file path=customXml/itemProps1.xml><?xml version="1.0" encoding="utf-8"?>
+<ds:datastoreItem xmlns:ds="http://schemas.openxmlformats.org/officeDocument/2006/customXml" ds:itemID="{4F1E6F18-79ED-4D92-812E-A693201C57F1}">
+  <ds:schemaRefs>
+    <ds:schemaRef ds:uri="http://schemas.openxmlformats.org/officeDocument/2006/bibliography"/>
+  </ds:schemaRefs>
+</ds:datastoreItem>
 </file>
</xml_diff>